<commit_message>
Update Wordpage Diagramme médicamments
Modify Style of WordPage
</commit_message>
<xml_diff>
--- a/GSBC#/Text/Diagramme médicament.docx
+++ b/GSBC#/Text/Diagramme médicament.docx
@@ -3,10 +3,39 @@
 <w:document xmlns:wpc="http://schemas.microsoft.com/office/word/2010/wordprocessingCanvas" xmlns:cx="http://schemas.microsoft.com/office/drawing/2014/chartex" xmlns:cx1="http://schemas.microsoft.com/office/drawing/2015/9/8/chartex" xmlns:mc="http://schemas.openxmlformats.org/markup-compatibility/2006" xmlns:o="urn:schemas-microsoft-com:office:office" xmlns:r="http://schemas.openxmlformats.org/officeDocument/2006/relationships" xmlns:m="http://schemas.openxmlformats.org/officeDocument/2006/math" xmlns:v="urn:schemas-microsoft-com:vml" xmlns:wp14="http://schemas.microsoft.com/office/word/2010/wordprocessingDrawing" xmlns:wp="http://schemas.openxmlformats.org/drawingml/2006/wordprocessingDrawing" xmlns:w10="urn:schemas-microsoft-com:office:word" xmlns:w="http://schemas.openxmlformats.org/wordprocessingml/2006/main" xmlns:w14="http://schemas.microsoft.com/office/word/2010/wordml" xmlns:w15="http://schemas.microsoft.com/office/word/2012/wordml" xmlns:w16se="http://schemas.microsoft.com/office/word/2015/wordml/symex" xmlns:wpg="http://schemas.microsoft.com/office/word/2010/wordprocessingGroup" xmlns:wpi="http://schemas.microsoft.com/office/word/2010/wordprocessingInk" xmlns:wne="http://schemas.microsoft.com/office/word/2006/wordml" xmlns:wps="http://schemas.microsoft.com/office/word/2010/wordprocessingShape" mc:Ignorable="w14 w15 w16se wp14">
   <w:body>
     <w:p>
-      <w:r>
+      <w:pPr>
+        <w:jc w:val="center"/>
+        <w:rPr>
+          <w:b/>
+          <w:sz w:val="32"/>
+          <w:u w:val="single"/>
+        </w:rPr>
+      </w:pPr>
+      <w:r>
+        <w:rPr>
+          <w:b/>
+          <w:sz w:val="32"/>
+          <w:u w:val="single"/>
+        </w:rPr>
+        <w:t>Spécification Techniques</w:t>
+      </w:r>
+    </w:p>
+    <w:p>
+      <w:pPr>
+        <w:rPr>
+          <w:i/>
+        </w:rPr>
+      </w:pPr>
+      <w:r>
+        <w:rPr>
+          <w:i/>
+        </w:rPr>
         <w:t>Ajouter médicament</w:t>
       </w:r>
       <w:r>
+        <w:rPr>
+          <w:i/>
+        </w:rPr>
         <w:t> :</w:t>
       </w:r>
     </w:p>
@@ -92,7 +121,15 @@
       </w:r>
     </w:p>
     <w:p>
-      <w:r>
+      <w:pPr>
+        <w:rPr>
+          <w:i/>
+        </w:rPr>
+      </w:pPr>
+      <w:r>
+        <w:rPr>
+          <w:i/>
+        </w:rPr>
         <w:t>Alternatif :</w:t>
       </w:r>
     </w:p>
@@ -112,13 +149,22 @@
         <w:t xml:space="preserve">       5-a) Il y a déjà une occurrence dans la BDD : retour au 2) avec affichage d’un message d’erreur</w:t>
       </w:r>
     </w:p>
-    <w:p/>
-    <w:p/>
-    <w:p>
-      <w:r>
+    <w:p>
+      <w:pPr>
+        <w:rPr>
+          <w:i/>
+        </w:rPr>
+      </w:pPr>
+      <w:r>
+        <w:rPr>
+          <w:i/>
+        </w:rPr>
         <w:t>Modifier médicament</w:t>
       </w:r>
       <w:r>
+        <w:rPr>
+          <w:i/>
+        </w:rPr>
         <w:t> :</w:t>
       </w:r>
     </w:p>
@@ -241,7 +287,15 @@
       </w:r>
     </w:p>
     <w:p>
-      <w:r>
+      <w:pPr>
+        <w:rPr>
+          <w:i/>
+        </w:rPr>
+      </w:pPr>
+      <w:r>
+        <w:rPr>
+          <w:i/>
+        </w:rPr>
         <w:t>Alternatif :</w:t>
       </w:r>
     </w:p>
@@ -263,10 +317,16 @@
         <w:t>7-a) L’utilisateur ne confirme pas : retour en 4)</w:t>
       </w:r>
     </w:p>
-    <w:p/>
-    <w:p/>
-    <w:p>
-      <w:r>
+    <w:p>
+      <w:pPr>
+        <w:rPr>
+          <w:i/>
+        </w:rPr>
+      </w:pPr>
+      <w:r>
+        <w:rPr>
+          <w:i/>
+        </w:rPr>
         <w:t>Supprimer médicament :</w:t>
       </w:r>
     </w:p>
@@ -319,10 +379,7 @@
       </w:r>
       <w:proofErr w:type="spellEnd"/>
       <w:r>
-        <w:t xml:space="preserve"> ce qu’il souhaite </w:t>
-      </w:r>
-      <w:r>
-        <w:t>supprimer et clique sur le bouton supprimer.</w:t>
+        <w:t xml:space="preserve"> ce qu’il souhaite supprimer et clique sur le bouton supprimer.</w:t>
       </w:r>
     </w:p>
     <w:p>
@@ -363,14 +420,19 @@
       <w:r>
         <w:t>mis à jour en BDD comme supprimé, et n’apparait plus dans l’appli</w:t>
       </w:r>
-    </w:p>
-    <w:p/>
-    <w:p/>
-    <w:p>
       <w:bookmarkStart w:id="0" w:name="_GoBack"/>
       <w:bookmarkEnd w:id="0"/>
-      <w:r>
-        <w:lastRenderedPageBreak/>
+    </w:p>
+    <w:p>
+      <w:pPr>
+        <w:rPr>
+          <w:i/>
+        </w:rPr>
+      </w:pPr>
+      <w:r>
+        <w:rPr>
+          <w:i/>
+        </w:rPr>
         <w:t>Alternatif :</w:t>
       </w:r>
     </w:p>

</xml_diff>